<commit_message>
done intro, abstract, ack. Citaion left with TODO
</commit_message>
<xml_diff>
--- a/draft/ack.docx
+++ b/draft/ack.docx
@@ -6,10 +6,12 @@
       <w:r>
         <w:t xml:space="preserve">I am profoundly grateful to </w:t>
       </w:r>
+      <w:proofErr w:type="spellStart"/>
       <w:proofErr w:type="gramStart"/>
       <w:r>
         <w:t>Dr.Trinh</w:t>
       </w:r>
+      <w:proofErr w:type="spellEnd"/>
       <w:proofErr w:type="gramEnd"/>
       <w:r>
         <w:t xml:space="preserve"> Hoang Hon for his expert guidance and continuous encouragement throughout to see that this project rights its target since its commencement to its completion.</w:t>
@@ -20,30 +22,70 @@
       <w:r>
         <w:t xml:space="preserve">Again, I would like to express deepest appreciation towards </w:t>
       </w:r>
+      <w:proofErr w:type="spellStart"/>
       <w:proofErr w:type="gramStart"/>
       <w:r>
         <w:t>Dr.Trinh</w:t>
       </w:r>
+      <w:proofErr w:type="spellEnd"/>
       <w:proofErr w:type="gramEnd"/>
       <w:r>
         <w:t xml:space="preserve"> Hoang Hon, whose invaluable guidance supported us in completing this project. He inspired me as similarly as equipped me with more knowledge about my major.</w:t>
+      </w:r>
+    </w:p>
+    <w:p>
+      <w:r>
+        <w:t xml:space="preserve">I also want to thank Mr. Truong Ha </w:t>
+      </w:r>
+      <w:proofErr w:type="spellStart"/>
+      <w:r>
+        <w:t>Giang</w:t>
+      </w:r>
+      <w:proofErr w:type="spellEnd"/>
+      <w:r>
+        <w:t xml:space="preserve">, Mr. Nguyen Tai Hau, Mr. Le Duy Nguyen </w:t>
+      </w:r>
+      <w:proofErr w:type="spellStart"/>
+      <w:r>
+        <w:t>Bao</w:t>
+      </w:r>
+      <w:proofErr w:type="spellEnd"/>
+      <w:r>
+        <w:t xml:space="preserve"> who are my friends and helped me when I need help the most for this thesis.</w:t>
+      </w:r>
+      <w:bookmarkStart w:id="0" w:name="_GoBack"/>
+      <w:bookmarkEnd w:id="0"/>
+    </w:p>
+    <w:p>
+      <w:r>
+        <w:t>At last I must express our sincere heartfelt gratitude to all the staff members of Electrical and Electronics Engineering faculty who helped me directly or indirectly during this course of work.</w:t>
       </w:r>
     </w:p>
     <w:p/>
     <w:p>
       <w:r>
-        <w:t>At last I must express our sincere heartfelt gratitude to all the staff members of Electrical and Electronics Engineering faculty who helped me directly or indirectly during this course of work.</w:t>
-      </w:r>
-    </w:p>
-    <w:p/>
-    <w:p>
-      <w:r>
-        <w:t>\begin{flushright}</w:t>
+        <w:t>\begin{</w:t>
+      </w:r>
+      <w:proofErr w:type="spellStart"/>
+      <w:r>
+        <w:t>flushright</w:t>
+      </w:r>
+      <w:proofErr w:type="spellEnd"/>
+      <w:r>
+        <w:t>}</w:t>
       </w:r>
     </w:p>
     <w:p>
       <w:r>
-        <w:t xml:space="preserve">    Ho Chi Minh City, December $24^{th}$, 2018\\</w:t>
+        <w:t xml:space="preserve">    Ho Chi Minh City, December $24^{</w:t>
+      </w:r>
+      <w:proofErr w:type="spellStart"/>
+      <w:r>
+        <w:t>th</w:t>
+      </w:r>
+      <w:proofErr w:type="spellEnd"/>
+      <w:r>
+        <w:t>}$, 2018\\</w:t>
       </w:r>
     </w:p>
     <w:p>
@@ -53,10 +95,16 @@
     </w:p>
     <w:p>
       <w:r>
-        <w:t>\end{flushright}</w:t>
-      </w:r>
-      <w:bookmarkStart w:id="0" w:name="_GoBack"/>
-      <w:bookmarkEnd w:id="0"/>
+        <w:t>\end{</w:t>
+      </w:r>
+      <w:proofErr w:type="spellStart"/>
+      <w:r>
+        <w:t>flushright</w:t>
+      </w:r>
+      <w:proofErr w:type="spellEnd"/>
+      <w:r>
+        <w:t>}</w:t>
+      </w:r>
     </w:p>
     <w:sectPr>
       <w:pgSz w:w="12240" w:h="15840"/>

</xml_diff>